<commit_message>
Finnished Module 7 & 8 testing document
</commit_message>
<xml_diff>
--- a/Module 7 Test Plan.docx
+++ b/Module 7 Test Plan.docx
@@ -61,7 +61,10 @@
         <w:pStyle w:val="Heading1"/>
       </w:pPr>
       <w:r>
-        <w:t>Test 1: Verifying Input Data Validity</w:t>
+        <w:t xml:space="preserve">Test 1: Verifying </w:t>
+      </w:r>
+      <w:r>
+        <w:t>Input Data</w:t>
       </w:r>
     </w:p>
     <w:p>
@@ -87,7 +90,10 @@
     </w:p>
     <w:p>
       <w:r>
-        <w:t>Peer tester: [Peer Tester Name]</w:t>
+        <w:t xml:space="preserve">Peer tester: </w:t>
+      </w:r>
+      <w:r>
+        <w:t>Caleb Stark</w:t>
       </w:r>
     </w:p>
     <w:p>
@@ -105,16 +111,16 @@
         <w:tblLook w:val="04A0" w:firstRow="1" w:lastRow="0" w:firstColumn="1" w:lastColumn="0" w:noHBand="0" w:noVBand="1"/>
       </w:tblPr>
       <w:tblGrid>
-        <w:gridCol w:w="657"/>
-        <w:gridCol w:w="1300"/>
-        <w:gridCol w:w="1471"/>
-        <w:gridCol w:w="1206"/>
-        <w:gridCol w:w="4716"/>
+        <w:gridCol w:w="690"/>
+        <w:gridCol w:w="1382"/>
+        <w:gridCol w:w="1560"/>
+        <w:gridCol w:w="4596"/>
+        <w:gridCol w:w="1122"/>
       </w:tblGrid>
       <w:tr>
         <w:tc>
           <w:tcPr>
-            <w:tcW w:w="650" w:type="dxa"/>
+            <w:tcW w:w="690" w:type="dxa"/>
           </w:tcPr>
           <w:p>
             <w:r>
@@ -124,7 +130,7 @@
         </w:tc>
         <w:tc>
           <w:tcPr>
-            <w:tcW w:w="1435" w:type="dxa"/>
+            <w:tcW w:w="1431" w:type="dxa"/>
           </w:tcPr>
           <w:p>
             <w:r>
@@ -134,7 +140,7 @@
         </w:tc>
         <w:tc>
           <w:tcPr>
-            <w:tcW w:w="1447" w:type="dxa"/>
+            <w:tcW w:w="1560" w:type="dxa"/>
           </w:tcPr>
           <w:p>
             <w:r>
@@ -144,7 +150,7 @@
         </w:tc>
         <w:tc>
           <w:tcPr>
-            <w:tcW w:w="1187" w:type="dxa"/>
+            <w:tcW w:w="4324" w:type="dxa"/>
           </w:tcPr>
           <w:p>
             <w:r>
@@ -154,11 +160,16 @@
         </w:tc>
         <w:tc>
           <w:tcPr>
-            <w:tcW w:w="4631" w:type="dxa"/>
-          </w:tcPr>
-          <w:p>
-            <w:r>
-              <w:t>Screen Shots</w:t>
+            <w:tcW w:w="1345" w:type="dxa"/>
+          </w:tcPr>
+          <w:p>
+            <w:r>
+              <w:t>Peer</w:t>
+            </w:r>
+          </w:p>
+          <w:p>
+            <w:r>
+              <w:t>Pass/fail</w:t>
             </w:r>
           </w:p>
         </w:tc>
@@ -166,7 +177,7 @@
       <w:tr>
         <w:tc>
           <w:tcPr>
-            <w:tcW w:w="650" w:type="dxa"/>
+            <w:tcW w:w="690" w:type="dxa"/>
           </w:tcPr>
           <w:p>
             <w:r>
@@ -176,7 +187,7 @@
         </w:tc>
         <w:tc>
           <w:tcPr>
-            <w:tcW w:w="1435" w:type="dxa"/>
+            <w:tcW w:w="1431" w:type="dxa"/>
           </w:tcPr>
           <w:p>
             <w:r>
@@ -186,7 +197,7 @@
         </w:tc>
         <w:tc>
           <w:tcPr>
-            <w:tcW w:w="1447" w:type="dxa"/>
+            <w:tcW w:w="1560" w:type="dxa"/>
           </w:tcPr>
           <w:p>
             <w:r>
@@ -196,28 +207,23 @@
         </w:tc>
         <w:tc>
           <w:tcPr>
-            <w:tcW w:w="1187" w:type="dxa"/>
-          </w:tcPr>
-          <w:p>
-            <w:r>
-              <w:t>pass</w:t>
-            </w:r>
-          </w:p>
-        </w:tc>
-        <w:tc>
-          <w:tcPr>
-            <w:tcW w:w="4631" w:type="dxa"/>
-          </w:tcPr>
-          <w:p>
-            <w:r>
-              <w:rPr>
-                <w:noProof/>
-              </w:rPr>
+            <w:tcW w:w="4324" w:type="dxa"/>
+          </w:tcPr>
+          <w:p>
+            <w:r>
+              <w:t>P</w:t>
+            </w:r>
+            <w:r>
+              <w:t>ass</w:t>
+            </w:r>
+          </w:p>
+          <w:p>
+            <w:r>
               <w:drawing>
-                <wp:inline distT="0" distB="0" distL="0" distR="0" wp14:anchorId="446676FF" wp14:editId="2CCDC0E8">
-                  <wp:extent cx="2486997" cy="1617345"/>
-                  <wp:effectExtent l="0" t="0" r="2540" b="0"/>
-                  <wp:docPr id="1724830903" name="Picture 1" descr="A screenshot of a computer&#10;&#10;AI-generated content may be incorrect."/>
+                <wp:inline distT="0" distB="0" distL="0" distR="0" wp14:anchorId="259F3C21" wp14:editId="457095DE">
+                  <wp:extent cx="2752725" cy="1679868"/>
+                  <wp:effectExtent l="0" t="0" r="0" b="0"/>
+                  <wp:docPr id="914752554" name="Picture 1"/>
                   <wp:cNvGraphicFramePr>
                     <a:graphicFrameLocks xmlns:a="http://schemas.openxmlformats.org/drawingml/2006/main" noChangeAspect="1"/>
                   </wp:cNvGraphicFramePr>
@@ -225,17 +231,11 @@
                     <a:graphicData uri="http://schemas.openxmlformats.org/drawingml/2006/picture">
                       <pic:pic xmlns:pic="http://schemas.openxmlformats.org/drawingml/2006/picture">
                         <pic:nvPicPr>
-                          <pic:cNvPr id="1724830903" name="Picture 1" descr="A screenshot of a computer&#10;&#10;AI-generated content may be incorrect."/>
+                          <pic:cNvPr id="914752554" name=""/>
                           <pic:cNvPicPr/>
                         </pic:nvPicPr>
                         <pic:blipFill>
-                          <a:blip r:embed="rId4" cstate="print">
-                            <a:extLst>
-                              <a:ext uri="{28A0092B-C50C-407E-A947-70E740481C1C}">
-                                <a14:useLocalDpi xmlns:a14="http://schemas.microsoft.com/office/drawing/2010/main" val="0"/>
-                              </a:ext>
-                            </a:extLst>
-                          </a:blip>
+                          <a:blip r:embed="rId4"/>
                           <a:stretch>
                             <a:fillRect/>
                           </a:stretch>
@@ -243,7 +243,7 @@
                         <pic:spPr>
                           <a:xfrm>
                             <a:off x="0" y="0"/>
-                            <a:ext cx="2506303" cy="1629900"/>
+                            <a:ext cx="2761415" cy="1685171"/>
                           </a:xfrm>
                           <a:prstGeom prst="rect">
                             <a:avLst/>
@@ -257,11 +257,21 @@
             </w:r>
           </w:p>
         </w:tc>
+        <w:tc>
+          <w:tcPr>
+            <w:tcW w:w="1345" w:type="dxa"/>
+          </w:tcPr>
+          <w:p>
+            <w:r>
+              <w:t>Pass</w:t>
+            </w:r>
+          </w:p>
+        </w:tc>
       </w:tr>
       <w:tr>
         <w:tc>
           <w:tcPr>
-            <w:tcW w:w="650" w:type="dxa"/>
+            <w:tcW w:w="690" w:type="dxa"/>
           </w:tcPr>
           <w:p>
             <w:r>
@@ -271,7 +281,7 @@
         </w:tc>
         <w:tc>
           <w:tcPr>
-            <w:tcW w:w="1435" w:type="dxa"/>
+            <w:tcW w:w="1431" w:type="dxa"/>
           </w:tcPr>
           <w:p>
             <w:r>
@@ -281,7 +291,7 @@
         </w:tc>
         <w:tc>
           <w:tcPr>
-            <w:tcW w:w="1447" w:type="dxa"/>
+            <w:tcW w:w="1560" w:type="dxa"/>
           </w:tcPr>
           <w:p>
             <w:r>
@@ -291,28 +301,23 @@
         </w:tc>
         <w:tc>
           <w:tcPr>
-            <w:tcW w:w="1187" w:type="dxa"/>
-          </w:tcPr>
-          <w:p>
-            <w:r>
-              <w:t>pass</w:t>
-            </w:r>
-          </w:p>
-        </w:tc>
-        <w:tc>
-          <w:tcPr>
-            <w:tcW w:w="4631" w:type="dxa"/>
-          </w:tcPr>
-          <w:p>
-            <w:r>
-              <w:rPr>
-                <w:noProof/>
-              </w:rPr>
+            <w:tcW w:w="4324" w:type="dxa"/>
+          </w:tcPr>
+          <w:p>
+            <w:r>
+              <w:t>P</w:t>
+            </w:r>
+            <w:r>
+              <w:t>ass</w:t>
+            </w:r>
+          </w:p>
+          <w:p>
+            <w:r>
               <w:drawing>
-                <wp:inline distT="0" distB="0" distL="0" distR="0" wp14:anchorId="341F3FDF" wp14:editId="5BF3A354">
-                  <wp:extent cx="3060700" cy="1990436"/>
-                  <wp:effectExtent l="0" t="0" r="0" b="3810"/>
-                  <wp:docPr id="2017001185" name="Picture 2" descr="A screenshot of a computer&#10;&#10;AI-generated content may be incorrect."/>
+                <wp:inline distT="0" distB="0" distL="0" distR="0" wp14:anchorId="34AE80FD" wp14:editId="645DAB5C">
+                  <wp:extent cx="2781300" cy="1262282"/>
+                  <wp:effectExtent l="0" t="0" r="0" b="0"/>
+                  <wp:docPr id="17411039" name="Picture 1"/>
                   <wp:cNvGraphicFramePr>
                     <a:graphicFrameLocks xmlns:a="http://schemas.openxmlformats.org/drawingml/2006/main" noChangeAspect="1"/>
                   </wp:cNvGraphicFramePr>
@@ -320,17 +325,11 @@
                     <a:graphicData uri="http://schemas.openxmlformats.org/drawingml/2006/picture">
                       <pic:pic xmlns:pic="http://schemas.openxmlformats.org/drawingml/2006/picture">
                         <pic:nvPicPr>
-                          <pic:cNvPr id="2017001185" name="Picture 2" descr="A screenshot of a computer&#10;&#10;AI-generated content may be incorrect."/>
+                          <pic:cNvPr id="17411039" name=""/>
                           <pic:cNvPicPr/>
                         </pic:nvPicPr>
                         <pic:blipFill>
-                          <a:blip r:embed="rId5" cstate="print">
-                            <a:extLst>
-                              <a:ext uri="{28A0092B-C50C-407E-A947-70E740481C1C}">
-                                <a14:useLocalDpi xmlns:a14="http://schemas.microsoft.com/office/drawing/2010/main" val="0"/>
-                              </a:ext>
-                            </a:extLst>
-                          </a:blip>
+                          <a:blip r:embed="rId5"/>
                           <a:stretch>
                             <a:fillRect/>
                           </a:stretch>
@@ -338,7 +337,7 @@
                         <pic:spPr>
                           <a:xfrm>
                             <a:off x="0" y="0"/>
-                            <a:ext cx="3078747" cy="2002172"/>
+                            <a:ext cx="2794028" cy="1268058"/>
                           </a:xfrm>
                           <a:prstGeom prst="rect">
                             <a:avLst/>
@@ -351,6 +350,17 @@
               </w:drawing>
             </w:r>
           </w:p>
+          <w:p/>
+        </w:tc>
+        <w:tc>
+          <w:tcPr>
+            <w:tcW w:w="1345" w:type="dxa"/>
+          </w:tcPr>
+          <w:p>
+            <w:r>
+              <w:t>Pass</w:t>
+            </w:r>
+          </w:p>
         </w:tc>
       </w:tr>
     </w:tbl>
@@ -374,7 +384,6 @@
     </w:p>
     <w:p>
       <w:r>
-        <w:lastRenderedPageBreak/>
         <w:t xml:space="preserve">Developer: </w:t>
       </w:r>
       <w:r>
@@ -383,6 +392,7 @@
     </w:p>
     <w:p>
       <w:r>
+        <w:lastRenderedPageBreak/>
         <w:t>Date tested: 2025/04/</w:t>
       </w:r>
       <w:r>
@@ -391,7 +401,10 @@
     </w:p>
     <w:p>
       <w:r>
-        <w:t>Peer tester: [Peer Tester Name]</w:t>
+        <w:t xml:space="preserve">Peer tester: </w:t>
+      </w:r>
+      <w:r>
+        <w:t>Caleb Stark</w:t>
       </w:r>
     </w:p>
     <w:p>
@@ -409,11 +422,11 @@
         <w:tblLook w:val="04A0" w:firstRow="1" w:lastRow="0" w:firstColumn="1" w:lastColumn="0" w:noHBand="0" w:noVBand="1"/>
       </w:tblPr>
       <w:tblGrid>
-        <w:gridCol w:w="698"/>
-        <w:gridCol w:w="1610"/>
-        <w:gridCol w:w="1562"/>
-        <w:gridCol w:w="1324"/>
-        <w:gridCol w:w="4156"/>
+        <w:gridCol w:w="689"/>
+        <w:gridCol w:w="1082"/>
+        <w:gridCol w:w="1343"/>
+        <w:gridCol w:w="5141"/>
+        <w:gridCol w:w="1095"/>
       </w:tblGrid>
       <w:tr>
         <w:tc>
@@ -428,7 +441,7 @@
         </w:tc>
         <w:tc>
           <w:tcPr>
-            <w:tcW w:w="2741" w:type="dxa"/>
+            <w:tcW w:w="1530" w:type="dxa"/>
           </w:tcPr>
           <w:p>
             <w:r>
@@ -438,7 +451,7 @@
         </w:tc>
         <w:tc>
           <w:tcPr>
-            <w:tcW w:w="2029" w:type="dxa"/>
+            <w:tcW w:w="2250" w:type="dxa"/>
           </w:tcPr>
           <w:p>
             <w:r>
@@ -448,7 +461,7 @@
         </w:tc>
         <w:tc>
           <w:tcPr>
-            <w:tcW w:w="1427" w:type="dxa"/>
+            <w:tcW w:w="3060" w:type="dxa"/>
           </w:tcPr>
           <w:p>
             <w:r>
@@ -458,14 +471,18 @@
         </w:tc>
         <w:tc>
           <w:tcPr>
-            <w:tcW w:w="1728" w:type="dxa"/>
-          </w:tcPr>
-          <w:p>
-            <w:r>
-              <w:t>Screenshots</w:t>
-            </w:r>
-          </w:p>
-          <w:p/>
+            <w:tcW w:w="1085" w:type="dxa"/>
+          </w:tcPr>
+          <w:p>
+            <w:r>
+              <w:t>Peer</w:t>
+            </w:r>
+          </w:p>
+          <w:p>
+            <w:r>
+              <w:t>Pass/fail</w:t>
+            </w:r>
+          </w:p>
         </w:tc>
       </w:tr>
       <w:tr>
@@ -481,7 +498,7 @@
         </w:tc>
         <w:tc>
           <w:tcPr>
-            <w:tcW w:w="2741" w:type="dxa"/>
+            <w:tcW w:w="1530" w:type="dxa"/>
           </w:tcPr>
           <w:p>
             <w:r>
@@ -491,7 +508,7 @@
         </w:tc>
         <w:tc>
           <w:tcPr>
-            <w:tcW w:w="2029" w:type="dxa"/>
+            <w:tcW w:w="2250" w:type="dxa"/>
           </w:tcPr>
           <w:p>
             <w:r>
@@ -501,28 +518,23 @@
         </w:tc>
         <w:tc>
           <w:tcPr>
-            <w:tcW w:w="1427" w:type="dxa"/>
-          </w:tcPr>
-          <w:p>
-            <w:r>
-              <w:t>pass</w:t>
-            </w:r>
-          </w:p>
-        </w:tc>
-        <w:tc>
-          <w:tcPr>
-            <w:tcW w:w="1728" w:type="dxa"/>
-          </w:tcPr>
-          <w:p>
-            <w:r>
-              <w:rPr>
-                <w:noProof/>
-              </w:rPr>
+            <w:tcW w:w="3060" w:type="dxa"/>
+          </w:tcPr>
+          <w:p>
+            <w:r>
+              <w:t>P</w:t>
+            </w:r>
+            <w:r>
+              <w:t>ass</w:t>
+            </w:r>
+          </w:p>
+          <w:p>
+            <w:r>
               <w:drawing>
-                <wp:inline distT="0" distB="0" distL="0" distR="0" wp14:anchorId="4DF829CC" wp14:editId="1B1A5320">
-                  <wp:extent cx="2501900" cy="1627037"/>
+                <wp:inline distT="0" distB="0" distL="0" distR="0" wp14:anchorId="3D6C5F6B" wp14:editId="632F0072">
+                  <wp:extent cx="3124200" cy="1908232"/>
                   <wp:effectExtent l="0" t="0" r="0" b="0"/>
-                  <wp:docPr id="1650208193" name="Picture 3" descr="A screenshot of a computer&#10;&#10;AI-generated content may be incorrect."/>
+                  <wp:docPr id="1808549615" name="Picture 1"/>
                   <wp:cNvGraphicFramePr>
                     <a:graphicFrameLocks xmlns:a="http://schemas.openxmlformats.org/drawingml/2006/main" noChangeAspect="1"/>
                   </wp:cNvGraphicFramePr>
@@ -530,17 +542,11 @@
                     <a:graphicData uri="http://schemas.openxmlformats.org/drawingml/2006/picture">
                       <pic:pic xmlns:pic="http://schemas.openxmlformats.org/drawingml/2006/picture">
                         <pic:nvPicPr>
-                          <pic:cNvPr id="1650208193" name="Picture 3" descr="A screenshot of a computer&#10;&#10;AI-generated content may be incorrect."/>
+                          <pic:cNvPr id="1808549615" name=""/>
                           <pic:cNvPicPr/>
                         </pic:nvPicPr>
                         <pic:blipFill>
-                          <a:blip r:embed="rId6" cstate="print">
-                            <a:extLst>
-                              <a:ext uri="{28A0092B-C50C-407E-A947-70E740481C1C}">
-                                <a14:useLocalDpi xmlns:a14="http://schemas.microsoft.com/office/drawing/2010/main" val="0"/>
-                              </a:ext>
-                            </a:extLst>
-                          </a:blip>
+                          <a:blip r:embed="rId6"/>
                           <a:stretch>
                             <a:fillRect/>
                           </a:stretch>
@@ -548,7 +554,7 @@
                         <pic:spPr>
                           <a:xfrm>
                             <a:off x="0" y="0"/>
-                            <a:ext cx="2531324" cy="1646172"/>
+                            <a:ext cx="3196823" cy="1952589"/>
                           </a:xfrm>
                           <a:prstGeom prst="rect">
                             <a:avLst/>
@@ -562,6 +568,16 @@
             </w:r>
           </w:p>
         </w:tc>
+        <w:tc>
+          <w:tcPr>
+            <w:tcW w:w="1085" w:type="dxa"/>
+          </w:tcPr>
+          <w:p>
+            <w:r>
+              <w:t>Pass</w:t>
+            </w:r>
+          </w:p>
+        </w:tc>
       </w:tr>
       <w:tr>
         <w:tc>
@@ -576,7 +592,7 @@
         </w:tc>
         <w:tc>
           <w:tcPr>
-            <w:tcW w:w="2741" w:type="dxa"/>
+            <w:tcW w:w="1530" w:type="dxa"/>
           </w:tcPr>
           <w:p>
             <w:r>
@@ -586,7 +602,7 @@
         </w:tc>
         <w:tc>
           <w:tcPr>
-            <w:tcW w:w="2029" w:type="dxa"/>
+            <w:tcW w:w="2250" w:type="dxa"/>
           </w:tcPr>
           <w:p>
             <w:r>
@@ -596,28 +612,23 @@
         </w:tc>
         <w:tc>
           <w:tcPr>
-            <w:tcW w:w="1427" w:type="dxa"/>
-          </w:tcPr>
-          <w:p>
-            <w:r>
-              <w:t>pass</w:t>
-            </w:r>
-          </w:p>
-        </w:tc>
-        <w:tc>
-          <w:tcPr>
-            <w:tcW w:w="1728" w:type="dxa"/>
-          </w:tcPr>
-          <w:p>
-            <w:r>
-              <w:rPr>
-                <w:noProof/>
-              </w:rPr>
+            <w:tcW w:w="3060" w:type="dxa"/>
+          </w:tcPr>
+          <w:p>
+            <w:r>
+              <w:t>P</w:t>
+            </w:r>
+            <w:r>
+              <w:t>ass</w:t>
+            </w:r>
+          </w:p>
+          <w:p>
+            <w:r>
               <w:drawing>
-                <wp:inline distT="0" distB="0" distL="0" distR="0" wp14:anchorId="65F2E05B" wp14:editId="02ABFD1F">
-                  <wp:extent cx="2070100" cy="1346228"/>
-                  <wp:effectExtent l="0" t="0" r="0" b="0"/>
-                  <wp:docPr id="347666632" name="Picture 4" descr="A screenshot of a computer&#10;&#10;AI-generated content may be incorrect."/>
+                <wp:inline distT="0" distB="0" distL="0" distR="0" wp14:anchorId="4F6F29DC" wp14:editId="66F19939">
+                  <wp:extent cx="3133725" cy="1904006"/>
+                  <wp:effectExtent l="0" t="0" r="0" b="1270"/>
+                  <wp:docPr id="1181610110" name="Picture 1"/>
                   <wp:cNvGraphicFramePr>
                     <a:graphicFrameLocks xmlns:a="http://schemas.openxmlformats.org/drawingml/2006/main" noChangeAspect="1"/>
                   </wp:cNvGraphicFramePr>
@@ -625,17 +636,11 @@
                     <a:graphicData uri="http://schemas.openxmlformats.org/drawingml/2006/picture">
                       <pic:pic xmlns:pic="http://schemas.openxmlformats.org/drawingml/2006/picture">
                         <pic:nvPicPr>
-                          <pic:cNvPr id="347666632" name="Picture 4" descr="A screenshot of a computer&#10;&#10;AI-generated content may be incorrect."/>
+                          <pic:cNvPr id="1181610110" name=""/>
                           <pic:cNvPicPr/>
                         </pic:nvPicPr>
                         <pic:blipFill>
-                          <a:blip r:embed="rId7" cstate="print">
-                            <a:extLst>
-                              <a:ext uri="{28A0092B-C50C-407E-A947-70E740481C1C}">
-                                <a14:useLocalDpi xmlns:a14="http://schemas.microsoft.com/office/drawing/2010/main" val="0"/>
-                              </a:ext>
-                            </a:extLst>
-                          </a:blip>
+                          <a:blip r:embed="rId7"/>
                           <a:stretch>
                             <a:fillRect/>
                           </a:stretch>
@@ -643,7 +648,7 @@
                         <pic:spPr>
                           <a:xfrm>
                             <a:off x="0" y="0"/>
-                            <a:ext cx="2076431" cy="1350345"/>
+                            <a:ext cx="3149774" cy="1913757"/>
                           </a:xfrm>
                           <a:prstGeom prst="rect">
                             <a:avLst/>
@@ -657,6 +662,16 @@
             </w:r>
           </w:p>
         </w:tc>
+        <w:tc>
+          <w:tcPr>
+            <w:tcW w:w="1085" w:type="dxa"/>
+          </w:tcPr>
+          <w:p>
+            <w:r>
+              <w:t>Pass</w:t>
+            </w:r>
+          </w:p>
+        </w:tc>
       </w:tr>
     </w:tbl>
     <w:p>
@@ -680,12 +695,18 @@
     </w:p>
     <w:p>
       <w:r>
-        <w:t>Test Objective: Verifies the system correctly logs out after a session timeout.</w:t>
+        <w:t xml:space="preserve">Test Objective: </w:t>
+      </w:r>
+      <w:r>
+        <w:t>Verifies the page is responsive to changes in size.</w:t>
       </w:r>
     </w:p>
     <w:p>
       <w:r>
-        <w:t>Developer: [Developer Name]</w:t>
+        <w:t xml:space="preserve">Developer: </w:t>
+      </w:r>
+      <w:r>
+        <w:t>Mikaila Steinbrugge</w:t>
       </w:r>
     </w:p>
     <w:p>
@@ -698,7 +719,10 @@
     </w:p>
     <w:p>
       <w:r>
-        <w:t>Peer tester: [Peer Tester Name]</w:t>
+        <w:t xml:space="preserve">Peer tester: </w:t>
+      </w:r>
+      <w:r>
+        <w:t>Caleb Stark</w:t>
       </w:r>
     </w:p>
     <w:p>
@@ -716,26 +740,27 @@
         <w:tblLook w:val="04A0" w:firstRow="1" w:lastRow="0" w:firstColumn="1" w:lastColumn="0" w:noHBand="0" w:noVBand="1"/>
       </w:tblPr>
       <w:tblGrid>
-        <w:gridCol w:w="620"/>
-        <w:gridCol w:w="1208"/>
-        <w:gridCol w:w="1436"/>
-        <w:gridCol w:w="1121"/>
-        <w:gridCol w:w="4965"/>
+        <w:gridCol w:w="689"/>
+        <w:gridCol w:w="1375"/>
+        <w:gridCol w:w="1642"/>
+        <w:gridCol w:w="4545"/>
+        <w:gridCol w:w="1099"/>
       </w:tblGrid>
       <w:tr>
         <w:tc>
           <w:tcPr>
-            <w:tcW w:w="895" w:type="dxa"/>
-          </w:tcPr>
-          <w:p>
-            <w:r>
+            <w:tcW w:w="689" w:type="dxa"/>
+          </w:tcPr>
+          <w:p>
+            <w:r>
+              <w:lastRenderedPageBreak/>
               <w:t>Step</w:t>
             </w:r>
           </w:p>
         </w:tc>
         <w:tc>
           <w:tcPr>
-            <w:tcW w:w="2250" w:type="dxa"/>
+            <w:tcW w:w="1375" w:type="dxa"/>
           </w:tcPr>
           <w:p>
             <w:r>
@@ -745,7 +770,7 @@
         </w:tc>
         <w:tc>
           <w:tcPr>
-            <w:tcW w:w="2039" w:type="dxa"/>
+            <w:tcW w:w="1642" w:type="dxa"/>
           </w:tcPr>
           <w:p>
             <w:r>
@@ -755,7 +780,7 @@
         </w:tc>
         <w:tc>
           <w:tcPr>
-            <w:tcW w:w="1291" w:type="dxa"/>
+            <w:tcW w:w="4545" w:type="dxa"/>
           </w:tcPr>
           <w:p>
             <w:r>
@@ -765,11 +790,16 @@
         </w:tc>
         <w:tc>
           <w:tcPr>
-            <w:tcW w:w="2520" w:type="dxa"/>
-          </w:tcPr>
-          <w:p>
-            <w:r>
-              <w:t>Tester pass/fail</w:t>
+            <w:tcW w:w="1099" w:type="dxa"/>
+          </w:tcPr>
+          <w:p>
+            <w:r>
+              <w:t>Peer</w:t>
+            </w:r>
+          </w:p>
+          <w:p>
+            <w:r>
+              <w:t>pass/fail</w:t>
             </w:r>
           </w:p>
         </w:tc>
@@ -777,18 +807,17 @@
       <w:tr>
         <w:tc>
           <w:tcPr>
-            <w:tcW w:w="895" w:type="dxa"/>
-          </w:tcPr>
-          <w:p>
-            <w:r>
-              <w:lastRenderedPageBreak/>
+            <w:tcW w:w="689" w:type="dxa"/>
+          </w:tcPr>
+          <w:p>
+            <w:r>
               <w:t>1</w:t>
             </w:r>
           </w:p>
         </w:tc>
         <w:tc>
           <w:tcPr>
-            <w:tcW w:w="2250" w:type="dxa"/>
+            <w:tcW w:w="1375" w:type="dxa"/>
           </w:tcPr>
           <w:p>
             <w:r>
@@ -801,7 +830,7 @@
         </w:tc>
         <w:tc>
           <w:tcPr>
-            <w:tcW w:w="2039" w:type="dxa"/>
+            <w:tcW w:w="1642" w:type="dxa"/>
           </w:tcPr>
           <w:p>
             <w:r>
@@ -814,28 +843,20 @@
         </w:tc>
         <w:tc>
           <w:tcPr>
-            <w:tcW w:w="1291" w:type="dxa"/>
-          </w:tcPr>
-          <w:p>
-            <w:r>
-              <w:t>pass/fail</w:t>
-            </w:r>
-          </w:p>
-        </w:tc>
-        <w:tc>
-          <w:tcPr>
-            <w:tcW w:w="2520" w:type="dxa"/>
-          </w:tcPr>
-          <w:p>
-            <w:r>
-              <w:rPr>
-                <w:noProof/>
-              </w:rPr>
+            <w:tcW w:w="4545" w:type="dxa"/>
+          </w:tcPr>
+          <w:p>
+            <w:r>
+              <w:t>Pass</w:t>
+            </w:r>
+          </w:p>
+          <w:p>
+            <w:r>
               <w:drawing>
-                <wp:inline distT="0" distB="0" distL="0" distR="0" wp14:anchorId="31B076EB" wp14:editId="685CBAD8">
-                  <wp:extent cx="2779929" cy="1807845"/>
-                  <wp:effectExtent l="0" t="0" r="1905" b="0"/>
-                  <wp:docPr id="1073240718" name="Picture 1" descr="A screenshot of a computer&#10;&#10;AI-generated content may be incorrect."/>
+                <wp:inline distT="0" distB="0" distL="0" distR="0" wp14:anchorId="0637527E" wp14:editId="13646A91">
+                  <wp:extent cx="2752725" cy="1679868"/>
+                  <wp:effectExtent l="0" t="0" r="0" b="0"/>
+                  <wp:docPr id="1052631415" name="Picture 1"/>
                   <wp:cNvGraphicFramePr>
                     <a:graphicFrameLocks xmlns:a="http://schemas.openxmlformats.org/drawingml/2006/main" noChangeAspect="1"/>
                   </wp:cNvGraphicFramePr>
@@ -843,17 +864,11 @@
                     <a:graphicData uri="http://schemas.openxmlformats.org/drawingml/2006/picture">
                       <pic:pic xmlns:pic="http://schemas.openxmlformats.org/drawingml/2006/picture">
                         <pic:nvPicPr>
-                          <pic:cNvPr id="1073240718" name="Picture 1" descr="A screenshot of a computer&#10;&#10;AI-generated content may be incorrect."/>
+                          <pic:cNvPr id="914752554" name=""/>
                           <pic:cNvPicPr/>
                         </pic:nvPicPr>
                         <pic:blipFill>
-                          <a:blip r:embed="rId8" cstate="print">
-                            <a:extLst>
-                              <a:ext uri="{28A0092B-C50C-407E-A947-70E740481C1C}">
-                                <a14:useLocalDpi xmlns:a14="http://schemas.microsoft.com/office/drawing/2010/main" val="0"/>
-                              </a:ext>
-                            </a:extLst>
-                          </a:blip>
+                          <a:blip r:embed="rId4"/>
                           <a:stretch>
                             <a:fillRect/>
                           </a:stretch>
@@ -861,7 +876,7 @@
                         <pic:spPr>
                           <a:xfrm>
                             <a:off x="0" y="0"/>
-                            <a:ext cx="2797767" cy="1819446"/>
+                            <a:ext cx="2761415" cy="1685171"/>
                           </a:xfrm>
                           <a:prstGeom prst="rect">
                             <a:avLst/>
@@ -875,11 +890,21 @@
             </w:r>
           </w:p>
         </w:tc>
+        <w:tc>
+          <w:tcPr>
+            <w:tcW w:w="1099" w:type="dxa"/>
+          </w:tcPr>
+          <w:p>
+            <w:r>
+              <w:t>Pass</w:t>
+            </w:r>
+          </w:p>
+        </w:tc>
       </w:tr>
       <w:tr>
         <w:tc>
           <w:tcPr>
-            <w:tcW w:w="895" w:type="dxa"/>
+            <w:tcW w:w="689" w:type="dxa"/>
           </w:tcPr>
           <w:p>
             <w:r>
@@ -889,7 +914,7 @@
         </w:tc>
         <w:tc>
           <w:tcPr>
-            <w:tcW w:w="2250" w:type="dxa"/>
+            <w:tcW w:w="1375" w:type="dxa"/>
           </w:tcPr>
           <w:p>
             <w:r>
@@ -902,7 +927,7 @@
         </w:tc>
         <w:tc>
           <w:tcPr>
-            <w:tcW w:w="2039" w:type="dxa"/>
+            <w:tcW w:w="1642" w:type="dxa"/>
           </w:tcPr>
           <w:p>
             <w:r>
@@ -915,28 +940,20 @@
         </w:tc>
         <w:tc>
           <w:tcPr>
-            <w:tcW w:w="1291" w:type="dxa"/>
-          </w:tcPr>
-          <w:p>
-            <w:r>
-              <w:t>pass/fail</w:t>
-            </w:r>
-          </w:p>
-        </w:tc>
-        <w:tc>
-          <w:tcPr>
-            <w:tcW w:w="2520" w:type="dxa"/>
-          </w:tcPr>
-          <w:p>
-            <w:r>
-              <w:rPr>
-                <w:noProof/>
-              </w:rPr>
+            <w:tcW w:w="4545" w:type="dxa"/>
+          </w:tcPr>
+          <w:p>
+            <w:r>
+              <w:t>Pass</w:t>
+            </w:r>
+          </w:p>
+          <w:p>
+            <w:r>
               <w:drawing>
-                <wp:inline distT="0" distB="0" distL="0" distR="0" wp14:anchorId="057B802A" wp14:editId="16D79ADC">
-                  <wp:extent cx="2838516" cy="1845945"/>
-                  <wp:effectExtent l="0" t="0" r="6350" b="0"/>
-                  <wp:docPr id="1118692916" name="Picture 2" descr="A screenshot of a computer&#10;&#10;AI-generated content may be incorrect."/>
+                <wp:inline distT="0" distB="0" distL="0" distR="0" wp14:anchorId="6C42D666" wp14:editId="15B4612A">
+                  <wp:extent cx="2724785" cy="2574146"/>
+                  <wp:effectExtent l="0" t="0" r="0" b="0"/>
+                  <wp:docPr id="1817163162" name="Picture 1"/>
                   <wp:cNvGraphicFramePr>
                     <a:graphicFrameLocks xmlns:a="http://schemas.openxmlformats.org/drawingml/2006/main" noChangeAspect="1"/>
                   </wp:cNvGraphicFramePr>
@@ -944,17 +961,11 @@
                     <a:graphicData uri="http://schemas.openxmlformats.org/drawingml/2006/picture">
                       <pic:pic xmlns:pic="http://schemas.openxmlformats.org/drawingml/2006/picture">
                         <pic:nvPicPr>
-                          <pic:cNvPr id="1118692916" name="Picture 2" descr="A screenshot of a computer&#10;&#10;AI-generated content may be incorrect."/>
+                          <pic:cNvPr id="1817163162" name=""/>
                           <pic:cNvPicPr/>
                         </pic:nvPicPr>
                         <pic:blipFill>
-                          <a:blip r:embed="rId9" cstate="print">
-                            <a:extLst>
-                              <a:ext uri="{28A0092B-C50C-407E-A947-70E740481C1C}">
-                                <a14:useLocalDpi xmlns:a14="http://schemas.microsoft.com/office/drawing/2010/main" val="0"/>
-                              </a:ext>
-                            </a:extLst>
-                          </a:blip>
+                          <a:blip r:embed="rId8"/>
                           <a:stretch>
                             <a:fillRect/>
                           </a:stretch>
@@ -962,7 +973,7 @@
                         <pic:spPr>
                           <a:xfrm>
                             <a:off x="0" y="0"/>
-                            <a:ext cx="2857261" cy="1858136"/>
+                            <a:ext cx="2736667" cy="2585371"/>
                           </a:xfrm>
                           <a:prstGeom prst="rect">
                             <a:avLst/>
@@ -976,68 +987,186 @@
             </w:r>
           </w:p>
         </w:tc>
+        <w:tc>
+          <w:tcPr>
+            <w:tcW w:w="1099" w:type="dxa"/>
+          </w:tcPr>
+          <w:p>
+            <w:r>
+              <w:t>Pass</w:t>
+            </w:r>
+          </w:p>
+        </w:tc>
+      </w:tr>
+    </w:tbl>
+    <w:p>
+      <w:r>
+        <w:t>Comments:.</w:t>
+      </w:r>
+    </w:p>
+    <w:p>
+      <w:pPr>
+        <w:pStyle w:val="Heading1"/>
+      </w:pPr>
+      <w:r>
+        <w:t>Test 4: Data Submission and Confirmation</w:t>
+      </w:r>
+    </w:p>
+    <w:p>
+      <w:r>
+        <w:t>Test Objective: Verifies the system stores data and sends a confirmation.</w:t>
+      </w:r>
+    </w:p>
+    <w:p>
+      <w:r>
+        <w:t xml:space="preserve">Developer: </w:t>
+      </w:r>
+      <w:r>
+        <w:t>Mikaila Steinbrugge</w:t>
+      </w:r>
+    </w:p>
+    <w:p>
+      <w:r>
+        <w:t>Date tested: 2025/04/</w:t>
+      </w:r>
+      <w:r>
+        <w:t>20</w:t>
+      </w:r>
+    </w:p>
+    <w:p>
+      <w:r>
+        <w:t xml:space="preserve">Peer tester: </w:t>
+      </w:r>
+      <w:r>
+        <w:t>Caleb Stark</w:t>
+      </w:r>
+    </w:p>
+    <w:p>
+      <w:r>
+        <w:t>Date tested: 2025/04/</w:t>
+      </w:r>
+      <w:r>
+        <w:t>20</w:t>
+      </w:r>
+    </w:p>
+    <w:tbl>
+      <w:tblPr>
+        <w:tblStyle w:val="TableGrid"/>
+        <w:tblW w:w="0" w:type="auto"/>
+        <w:tblLook w:val="04A0" w:firstRow="1" w:lastRow="0" w:firstColumn="1" w:lastColumn="0" w:noHBand="0" w:noVBand="1"/>
+      </w:tblPr>
+      <w:tblGrid>
+        <w:gridCol w:w="690"/>
+        <w:gridCol w:w="1547"/>
+        <w:gridCol w:w="1615"/>
+        <w:gridCol w:w="4356"/>
+        <w:gridCol w:w="1142"/>
+      </w:tblGrid>
+      <w:tr>
+        <w:tc>
+          <w:tcPr>
+            <w:tcW w:w="690" w:type="dxa"/>
+          </w:tcPr>
+          <w:p>
+            <w:r>
+              <w:t>Step</w:t>
+            </w:r>
+          </w:p>
+        </w:tc>
+        <w:tc>
+          <w:tcPr>
+            <w:tcW w:w="1547" w:type="dxa"/>
+          </w:tcPr>
+          <w:p>
+            <w:r>
+              <w:t>Action</w:t>
+            </w:r>
+          </w:p>
+        </w:tc>
+        <w:tc>
+          <w:tcPr>
+            <w:tcW w:w="1615" w:type="dxa"/>
+          </w:tcPr>
+          <w:p>
+            <w:r>
+              <w:t>Expected results</w:t>
+            </w:r>
+          </w:p>
+        </w:tc>
+        <w:tc>
+          <w:tcPr>
+            <w:tcW w:w="4063" w:type="dxa"/>
+          </w:tcPr>
+          <w:p>
+            <w:r>
+              <w:t>Developer pass/fail</w:t>
+            </w:r>
+          </w:p>
+        </w:tc>
+        <w:tc>
+          <w:tcPr>
+            <w:tcW w:w="1435" w:type="dxa"/>
+          </w:tcPr>
+          <w:p>
+            <w:r>
+              <w:t>Peer</w:t>
+            </w:r>
+          </w:p>
+          <w:p>
+            <w:r>
+              <w:t>Pass/fail</w:t>
+            </w:r>
+          </w:p>
+        </w:tc>
       </w:tr>
       <w:tr>
         <w:tc>
           <w:tcPr>
-            <w:tcW w:w="895" w:type="dxa"/>
-          </w:tcPr>
-          <w:p>
-            <w:r>
-              <w:t>3</w:t>
-            </w:r>
-          </w:p>
-        </w:tc>
-        <w:tc>
-          <w:tcPr>
-            <w:tcW w:w="2250" w:type="dxa"/>
-          </w:tcPr>
-          <w:p>
-            <w:r>
-              <w:rPr>
-                <w:color w:val="000000"/>
-              </w:rPr>
-              <w:t>Try interacting with form inputs on mobile.</w:t>
-            </w:r>
-          </w:p>
-        </w:tc>
-        <w:tc>
-          <w:tcPr>
-            <w:tcW w:w="2039" w:type="dxa"/>
-          </w:tcPr>
-          <w:p>
-            <w:r>
-              <w:rPr>
-                <w:color w:val="000000"/>
-              </w:rPr>
-              <w:t>Form fields are tappable and behave normally.</w:t>
-            </w:r>
-          </w:p>
-        </w:tc>
-        <w:tc>
-          <w:tcPr>
-            <w:tcW w:w="1291" w:type="dxa"/>
+            <w:tcW w:w="690" w:type="dxa"/>
+          </w:tcPr>
+          <w:p>
+            <w:r>
+              <w:lastRenderedPageBreak/>
+              <w:t>1</w:t>
+            </w:r>
+          </w:p>
+        </w:tc>
+        <w:tc>
+          <w:tcPr>
+            <w:tcW w:w="1547" w:type="dxa"/>
+          </w:tcPr>
+          <w:p>
+            <w:r>
+              <w:t>User fills in all the required fields and submits the form.</w:t>
+            </w:r>
+          </w:p>
+        </w:tc>
+        <w:tc>
+          <w:tcPr>
+            <w:tcW w:w="1615" w:type="dxa"/>
+          </w:tcPr>
+          <w:p>
+            <w:r>
+              <w:t>The system stores the data and prepares for confirmation.</w:t>
+            </w:r>
+          </w:p>
+        </w:tc>
+        <w:tc>
+          <w:tcPr>
+            <w:tcW w:w="4063" w:type="dxa"/>
           </w:tcPr>
           <w:p>
             <w:r>
               <w:t>pass/fail</w:t>
             </w:r>
           </w:p>
-        </w:tc>
-        <w:tc>
-          <w:tcPr>
-            <w:tcW w:w="2520" w:type="dxa"/>
-          </w:tcPr>
-          <w:p>
-            <w:r>
-              <w:rPr>
-                <w:noProof/>
-              </w:rPr>
+          <w:p>
+            <w:r>
               <w:drawing>
-                <wp:inline distT="0" distB="0" distL="0" distR="0" wp14:anchorId="3F1A44A8" wp14:editId="666DA173">
-                  <wp:extent cx="3530600" cy="2296022"/>
-                  <wp:effectExtent l="0" t="0" r="0" b="3175"/>
-                  <wp:docPr id="966332735" name="Picture 3" descr="A screenshot of a computer&#10;&#10;AI-generated content may be incorrect."/>
+                <wp:inline distT="0" distB="0" distL="0" distR="0" wp14:anchorId="5CB55A83" wp14:editId="33DD5AA6">
+                  <wp:extent cx="2622177" cy="1600200"/>
+                  <wp:effectExtent l="0" t="0" r="6985" b="0"/>
+                  <wp:docPr id="1895949441" name="Picture 1"/>
                   <wp:cNvGraphicFramePr>
                     <a:graphicFrameLocks xmlns:a="http://schemas.openxmlformats.org/drawingml/2006/main" noChangeAspect="1"/>
                   </wp:cNvGraphicFramePr>
@@ -1045,17 +1174,11 @@
                     <a:graphicData uri="http://schemas.openxmlformats.org/drawingml/2006/picture">
                       <pic:pic xmlns:pic="http://schemas.openxmlformats.org/drawingml/2006/picture">
                         <pic:nvPicPr>
-                          <pic:cNvPr id="966332735" name="Picture 3" descr="A screenshot of a computer&#10;&#10;AI-generated content may be incorrect."/>
+                          <pic:cNvPr id="914752554" name=""/>
                           <pic:cNvPicPr/>
                         </pic:nvPicPr>
                         <pic:blipFill>
-                          <a:blip r:embed="rId10" cstate="print">
-                            <a:extLst>
-                              <a:ext uri="{28A0092B-C50C-407E-A947-70E740481C1C}">
-                                <a14:useLocalDpi xmlns:a14="http://schemas.microsoft.com/office/drawing/2010/main" val="0"/>
-                              </a:ext>
-                            </a:extLst>
-                          </a:blip>
+                          <a:blip r:embed="rId4"/>
                           <a:stretch>
                             <a:fillRect/>
                           </a:stretch>
@@ -1063,7 +1186,7 @@
                         <pic:spPr>
                           <a:xfrm>
                             <a:off x="0" y="0"/>
-                            <a:ext cx="3545022" cy="2305401"/>
+                            <a:ext cx="2632661" cy="1606598"/>
                           </a:xfrm>
                           <a:prstGeom prst="rect">
                             <a:avLst/>
@@ -1077,119 +1200,13 @@
             </w:r>
           </w:p>
         </w:tc>
-      </w:tr>
-    </w:tbl>
-    <w:p>
-      <w:proofErr w:type="gramStart"/>
-      <w:r>
-        <w:t>Comments:.</w:t>
-      </w:r>
-      <w:proofErr w:type="gramEnd"/>
-    </w:p>
-    <w:p>
-      <w:pPr>
-        <w:pStyle w:val="Heading1"/>
-      </w:pPr>
-      <w:r>
-        <w:t>Test 4: Data Submission and Confirmation</w:t>
-      </w:r>
-    </w:p>
-    <w:p>
-      <w:r>
-        <w:t>Test Objective: Verifies the system stores data and sends a confirmation.</w:t>
-      </w:r>
-    </w:p>
-    <w:p>
-      <w:r>
-        <w:t xml:space="preserve">Developer: </w:t>
-      </w:r>
-      <w:r>
-        <w:t>Mikaila Steinbrugge</w:t>
-      </w:r>
-    </w:p>
-    <w:p>
-      <w:r>
-        <w:t>Date tested: 2025/04/</w:t>
-      </w:r>
-      <w:r>
-        <w:t>20</w:t>
-      </w:r>
-    </w:p>
-    <w:p>
-      <w:r>
-        <w:t>Peer tester: [Peer Tester Name]</w:t>
-      </w:r>
-    </w:p>
-    <w:p>
-      <w:r>
-        <w:lastRenderedPageBreak/>
-        <w:t>Date tested: 2025/04/</w:t>
-      </w:r>
-      <w:r>
-        <w:t>20</w:t>
-      </w:r>
-    </w:p>
-    <w:tbl>
-      <w:tblPr>
-        <w:tblStyle w:val="TableGrid"/>
-        <w:tblW w:w="0" w:type="auto"/>
-        <w:tblLook w:val="04A0" w:firstRow="1" w:lastRow="0" w:firstColumn="1" w:lastColumn="0" w:noHBand="0" w:noVBand="1"/>
-      </w:tblPr>
-      <w:tblGrid>
-        <w:gridCol w:w="614"/>
-        <w:gridCol w:w="1336"/>
-        <w:gridCol w:w="1393"/>
-        <w:gridCol w:w="1108"/>
-        <w:gridCol w:w="4899"/>
-      </w:tblGrid>
-      <w:tr>
-        <w:tc>
-          <w:tcPr>
-            <w:tcW w:w="614" w:type="dxa"/>
-          </w:tcPr>
-          <w:p>
-            <w:r>
-              <w:t>Step</w:t>
-            </w:r>
-          </w:p>
-        </w:tc>
-        <w:tc>
-          <w:tcPr>
-            <w:tcW w:w="1336" w:type="dxa"/>
-          </w:tcPr>
-          <w:p>
-            <w:r>
-              <w:t>Action</w:t>
-            </w:r>
-          </w:p>
-        </w:tc>
-        <w:tc>
-          <w:tcPr>
-            <w:tcW w:w="1393" w:type="dxa"/>
-          </w:tcPr>
-          <w:p>
-            <w:r>
-              <w:t>Expected results</w:t>
-            </w:r>
-          </w:p>
-        </w:tc>
-        <w:tc>
-          <w:tcPr>
-            <w:tcW w:w="1108" w:type="dxa"/>
-          </w:tcPr>
-          <w:p>
-            <w:r>
-              <w:t>Developer pass/fail</w:t>
-            </w:r>
-          </w:p>
-        </w:tc>
-        <w:tc>
-          <w:tcPr>
-            <w:tcW w:w="4899" w:type="dxa"/>
-          </w:tcPr>
-          <w:p>
-            <w:r>
-              <w:t>Screen Shots</w:t>
+        <w:tc>
+          <w:tcPr>
+            <w:tcW w:w="1435" w:type="dxa"/>
+          </w:tcPr>
+          <w:p>
+            <w:r>
+              <w:t>Pass</w:t>
             </w:r>
           </w:p>
         </w:tc>
@@ -1197,58 +1214,50 @@
       <w:tr>
         <w:tc>
           <w:tcPr>
-            <w:tcW w:w="614" w:type="dxa"/>
-          </w:tcPr>
-          <w:p>
-            <w:r>
-              <w:t>1</w:t>
-            </w:r>
-          </w:p>
-        </w:tc>
-        <w:tc>
-          <w:tcPr>
-            <w:tcW w:w="1336" w:type="dxa"/>
-          </w:tcPr>
-          <w:p>
-            <w:r>
-              <w:t>User fills in all the required fields and submits the form.</w:t>
-            </w:r>
-          </w:p>
-        </w:tc>
-        <w:tc>
-          <w:tcPr>
-            <w:tcW w:w="1393" w:type="dxa"/>
-          </w:tcPr>
-          <w:p>
-            <w:r>
-              <w:t>The system stores the data and prepares for confirmation.</w:t>
-            </w:r>
-          </w:p>
-        </w:tc>
-        <w:tc>
-          <w:tcPr>
-            <w:tcW w:w="1108" w:type="dxa"/>
+            <w:tcW w:w="690" w:type="dxa"/>
+          </w:tcPr>
+          <w:p>
+            <w:r>
+              <w:t>2</w:t>
+            </w:r>
+          </w:p>
+        </w:tc>
+        <w:tc>
+          <w:tcPr>
+            <w:tcW w:w="1547" w:type="dxa"/>
+          </w:tcPr>
+          <w:p>
+            <w:r>
+              <w:t>User receives a confirmation message on the screen.</w:t>
+            </w:r>
+          </w:p>
+        </w:tc>
+        <w:tc>
+          <w:tcPr>
+            <w:tcW w:w="1615" w:type="dxa"/>
+          </w:tcPr>
+          <w:p>
+            <w:r>
+              <w:t>The confirmation message is accurate and contains the correct details.</w:t>
+            </w:r>
+          </w:p>
+        </w:tc>
+        <w:tc>
+          <w:tcPr>
+            <w:tcW w:w="4063" w:type="dxa"/>
           </w:tcPr>
           <w:p>
             <w:r>
               <w:t>pass/fail</w:t>
             </w:r>
           </w:p>
-        </w:tc>
-        <w:tc>
-          <w:tcPr>
-            <w:tcW w:w="4899" w:type="dxa"/>
-          </w:tcPr>
-          <w:p>
-            <w:r>
-              <w:rPr>
-                <w:noProof/>
-              </w:rPr>
+          <w:p>
+            <w:r>
               <w:drawing>
-                <wp:inline distT="0" distB="0" distL="0" distR="0" wp14:anchorId="1635BF55" wp14:editId="1E8C5A50">
-                  <wp:extent cx="3111919" cy="2023745"/>
-                  <wp:effectExtent l="0" t="0" r="0" b="0"/>
-                  <wp:docPr id="877786753" name="Picture 2" descr="A screenshot of a computer&#10;&#10;AI-generated content may be incorrect."/>
+                <wp:inline distT="0" distB="0" distL="0" distR="0" wp14:anchorId="2643F022" wp14:editId="67B2C7D6">
+                  <wp:extent cx="2628549" cy="1733550"/>
+                  <wp:effectExtent l="0" t="0" r="635" b="0"/>
+                  <wp:docPr id="42392117" name="Picture 1"/>
                   <wp:cNvGraphicFramePr>
                     <a:graphicFrameLocks xmlns:a="http://schemas.openxmlformats.org/drawingml/2006/main" noChangeAspect="1"/>
                   </wp:cNvGraphicFramePr>
@@ -1256,17 +1265,11 @@
                     <a:graphicData uri="http://schemas.openxmlformats.org/drawingml/2006/picture">
                       <pic:pic xmlns:pic="http://schemas.openxmlformats.org/drawingml/2006/picture">
                         <pic:nvPicPr>
-                          <pic:cNvPr id="877786753" name="Picture 2" descr="A screenshot of a computer&#10;&#10;AI-generated content may be incorrect."/>
+                          <pic:cNvPr id="42392117" name=""/>
                           <pic:cNvPicPr/>
                         </pic:nvPicPr>
                         <pic:blipFill>
-                          <a:blip r:embed="rId11" cstate="print">
-                            <a:extLst>
-                              <a:ext uri="{28A0092B-C50C-407E-A947-70E740481C1C}">
-                                <a14:useLocalDpi xmlns:a14="http://schemas.microsoft.com/office/drawing/2010/main" val="0"/>
-                              </a:ext>
-                            </a:extLst>
-                          </a:blip>
+                          <a:blip r:embed="rId9"/>
                           <a:stretch>
                             <a:fillRect/>
                           </a:stretch>
@@ -1274,7 +1277,7 @@
                         <pic:spPr>
                           <a:xfrm>
                             <a:off x="0" y="0"/>
-                            <a:ext cx="3125301" cy="2032447"/>
+                            <a:ext cx="2644150" cy="1743839"/>
                           </a:xfrm>
                           <a:prstGeom prst="rect">
                             <a:avLst/>
@@ -1288,98 +1291,13 @@
             </w:r>
           </w:p>
         </w:tc>
-      </w:tr>
-      <w:tr>
-        <w:tc>
-          <w:tcPr>
-            <w:tcW w:w="614" w:type="dxa"/>
-          </w:tcPr>
-          <w:p>
-            <w:r>
-              <w:t>2</w:t>
-            </w:r>
-          </w:p>
-        </w:tc>
-        <w:tc>
-          <w:tcPr>
-            <w:tcW w:w="1336" w:type="dxa"/>
-          </w:tcPr>
-          <w:p>
-            <w:r>
-              <w:t>User receives a confirmation message on the screen.</w:t>
-            </w:r>
-          </w:p>
-        </w:tc>
-        <w:tc>
-          <w:tcPr>
-            <w:tcW w:w="1393" w:type="dxa"/>
-          </w:tcPr>
-          <w:p>
-            <w:r>
-              <w:t>The confirmation message is accurate and contains the correct details.</w:t>
-            </w:r>
-          </w:p>
-        </w:tc>
-        <w:tc>
-          <w:tcPr>
-            <w:tcW w:w="1108" w:type="dxa"/>
-          </w:tcPr>
-          <w:p>
-            <w:r>
-              <w:t>pass/fail</w:t>
-            </w:r>
-          </w:p>
-        </w:tc>
-        <w:tc>
-          <w:tcPr>
-            <w:tcW w:w="4899" w:type="dxa"/>
-          </w:tcPr>
-          <w:p>
-            <w:r>
-              <w:rPr>
-                <w:noProof/>
-              </w:rPr>
-              <w:drawing>
-                <wp:inline distT="0" distB="0" distL="0" distR="0" wp14:anchorId="7FD98C1E" wp14:editId="7CC14BF8">
-                  <wp:extent cx="3535045" cy="2298912"/>
-                  <wp:effectExtent l="0" t="0" r="0" b="0"/>
-                  <wp:docPr id="216432581" name="Picture 1" descr="A screenshot of a computer&#10;&#10;AI-generated content may be incorrect."/>
-                  <wp:cNvGraphicFramePr>
-                    <a:graphicFrameLocks xmlns:a="http://schemas.openxmlformats.org/drawingml/2006/main" noChangeAspect="1"/>
-                  </wp:cNvGraphicFramePr>
-                  <a:graphic xmlns:a="http://schemas.openxmlformats.org/drawingml/2006/main">
-                    <a:graphicData uri="http://schemas.openxmlformats.org/drawingml/2006/picture">
-                      <pic:pic xmlns:pic="http://schemas.openxmlformats.org/drawingml/2006/picture">
-                        <pic:nvPicPr>
-                          <pic:cNvPr id="216432581" name="Picture 1" descr="A screenshot of a computer&#10;&#10;AI-generated content may be incorrect."/>
-                          <pic:cNvPicPr/>
-                        </pic:nvPicPr>
-                        <pic:blipFill>
-                          <a:blip r:embed="rId12" cstate="print">
-                            <a:extLst>
-                              <a:ext uri="{28A0092B-C50C-407E-A947-70E740481C1C}">
-                                <a14:useLocalDpi xmlns:a14="http://schemas.microsoft.com/office/drawing/2010/main" val="0"/>
-                              </a:ext>
-                            </a:extLst>
-                          </a:blip>
-                          <a:stretch>
-                            <a:fillRect/>
-                          </a:stretch>
-                        </pic:blipFill>
-                        <pic:spPr>
-                          <a:xfrm>
-                            <a:off x="0" y="0"/>
-                            <a:ext cx="3574620" cy="2324648"/>
-                          </a:xfrm>
-                          <a:prstGeom prst="rect">
-                            <a:avLst/>
-                          </a:prstGeom>
-                        </pic:spPr>
-                      </pic:pic>
-                    </a:graphicData>
-                  </a:graphic>
-                </wp:inline>
-              </w:drawing>
+        <w:tc>
+          <w:tcPr>
+            <w:tcW w:w="1435" w:type="dxa"/>
+          </w:tcPr>
+          <w:p>
+            <w:r>
+              <w:t>Pass</w:t>
             </w:r>
           </w:p>
         </w:tc>

</xml_diff>